<commit_message>
Added updates to the presentation - needs plots
</commit_message>
<xml_diff>
--- a/ SI 544 Group Project - Executive Summary.docx
+++ b/ SI 544 Group Project - Executive Summary.docx
@@ -365,21 +365,458 @@
           <w:rFonts w:ascii="Arial" w:hAnsi="Arial" w:cs="Arial"/>
           <w:color w:val="424242"/>
         </w:rPr>
-        <w:t xml:space="preserve">  We will use R Studio to plot and analyze the data we derive.</w:t>
-      </w:r>
-    </w:p>
-    <w:p>
-      <w:pPr>
-        <w:rPr>
-          <w:rFonts w:ascii="Arial" w:hAnsi="Arial" w:cs="Arial"/>
-          <w:color w:val="000000"/>
-        </w:rPr>
-      </w:pPr>
-    </w:p>
-    <w:p>
+        <w:t xml:space="preserve">  We will use R to plot and analyze the data we derive.</w:t>
+      </w:r>
+    </w:p>
+    <w:p>
+      <w:pPr>
+        <w:rPr>
+          <w:rFonts w:ascii="Arial" w:hAnsi="Arial" w:cs="Arial"/>
+          <w:color w:val="000000"/>
+        </w:rPr>
+      </w:pPr>
+    </w:p>
+    <w:p>
+      <w:pPr>
+        <w:rPr>
+          <w:rFonts w:ascii="Arial" w:hAnsi="Arial" w:cs="Arial"/>
+          <w:color w:val="000000"/>
+        </w:rPr>
+      </w:pPr>
+      <w:r>
+        <w:rPr>
+          <w:rFonts w:ascii="Arial" w:hAnsi="Arial" w:cs="Arial"/>
+          <w:color w:val="000000"/>
+        </w:rPr>
+        <w:t>Plots:  Percent of Population undernourished over time in Sierra Leone (1991-2012) (</w:t>
+      </w:r>
+      <w:hyperlink r:id="rId6" w:history="1">
+        <w:r>
+          <w:rPr>
+            <w:rStyle w:val="Hyperlink"/>
+            <w:rFonts w:ascii="Arial" w:hAnsi="Arial" w:cs="Arial"/>
+          </w:rPr>
+          <w:t>https://www.quandl.com/WORLDBANK/SLE_SN_ITK_DEFC_ZS-Sierra-Leone-Prevalence-of-undernourishment-of-population</w:t>
+        </w:r>
+      </w:hyperlink>
+      <w:r>
+        <w:rPr>
+          <w:rFonts w:ascii="Arial" w:hAnsi="Arial" w:cs="Arial"/>
+          <w:color w:val="000000"/>
+        </w:rPr>
+        <w:t>)</w:t>
+      </w:r>
+    </w:p>
+    <w:p>
+      <w:pPr>
+        <w:rPr>
+          <w:rFonts w:ascii="Arial" w:hAnsi="Arial" w:cs="Arial"/>
+          <w:color w:val="000000"/>
+        </w:rPr>
+      </w:pPr>
+    </w:p>
+    <w:p>
+      <w:r>
+        <w:rPr>
+          <w:noProof/>
+        </w:rPr>
+        <w:lastRenderedPageBreak/>
+        <w:drawing>
+          <wp:inline distT="0" distB="0" distL="0" distR="0" wp14:anchorId="0FCEC774" wp14:editId="210ECCC3">
+            <wp:extent cx="5486400" cy="5486400"/>
+            <wp:effectExtent l="0" t="0" r="0" b="0"/>
+            <wp:docPr id="1" name="Picture 1"/>
+            <wp:cNvGraphicFramePr>
+              <a:graphicFrameLocks xmlns:a="http://schemas.openxmlformats.org/drawingml/2006/main" noChangeAspect="1"/>
+            </wp:cNvGraphicFramePr>
+            <a:graphic xmlns:a="http://schemas.openxmlformats.org/drawingml/2006/main">
+              <a:graphicData uri="http://schemas.openxmlformats.org/drawingml/2006/picture">
+                <pic:pic xmlns:pic="http://schemas.openxmlformats.org/drawingml/2006/picture">
+                  <pic:nvPicPr>
+                    <pic:cNvPr id="0" name="Picture 1"/>
+                    <pic:cNvPicPr>
+                      <a:picLocks noChangeAspect="1" noChangeArrowheads="1"/>
+                    </pic:cNvPicPr>
+                  </pic:nvPicPr>
+                  <pic:blipFill>
+                    <a:blip r:embed="rId7">
+                      <a:extLst>
+                        <a:ext uri="{28A0092B-C50C-407E-A947-70E740481C1C}">
+                          <a14:useLocalDpi xmlns:a14="http://schemas.microsoft.com/office/drawing/2010/main" val="0"/>
+                        </a:ext>
+                      </a:extLst>
+                    </a:blip>
+                    <a:srcRect/>
+                    <a:stretch>
+                      <a:fillRect/>
+                    </a:stretch>
+                  </pic:blipFill>
+                  <pic:spPr bwMode="auto">
+                    <a:xfrm>
+                      <a:off x="0" y="0"/>
+                      <a:ext cx="5486400" cy="5486400"/>
+                    </a:xfrm>
+                    <a:prstGeom prst="rect">
+                      <a:avLst/>
+                    </a:prstGeom>
+                    <a:noFill/>
+                    <a:ln>
+                      <a:noFill/>
+                    </a:ln>
+                  </pic:spPr>
+                </pic:pic>
+              </a:graphicData>
+            </a:graphic>
+          </wp:inline>
+        </w:drawing>
+      </w:r>
+    </w:p>
+    <w:p>
+      <w:pPr>
+        <w:rPr>
+          <w:rFonts w:ascii="Arial" w:hAnsi="Arial" w:cs="Arial"/>
+          <w:color w:val="000000"/>
+        </w:rPr>
+      </w:pPr>
+    </w:p>
+    <w:p>
+      <w:pPr>
+        <w:rPr>
+          <w:rFonts w:ascii="Arial" w:hAnsi="Arial" w:cs="Arial"/>
+          <w:color w:val="000000"/>
+        </w:rPr>
+      </w:pPr>
+      <w:r>
+        <w:rPr>
+          <w:rFonts w:ascii="Arial" w:hAnsi="Arial" w:cs="Arial"/>
+          <w:color w:val="000000"/>
+        </w:rPr>
+        <w:t>Plot:  Access to improved sanitation facilities over time in Sierra Leone (1991-2012</w:t>
+      </w:r>
+      <w:proofErr w:type="gramStart"/>
+      <w:r>
+        <w:rPr>
+          <w:rFonts w:ascii="Arial" w:hAnsi="Arial" w:cs="Arial"/>
+          <w:color w:val="000000"/>
+        </w:rPr>
+        <w:t>)(</w:t>
+      </w:r>
+      <w:r>
+        <w:t xml:space="preserve"> </w:t>
+      </w:r>
+      <w:proofErr w:type="gramEnd"/>
+      <w:hyperlink r:id="rId8" w:history="1">
+        <w:r>
+          <w:rPr>
+            <w:rStyle w:val="Hyperlink"/>
+            <w:rFonts w:ascii="Arial" w:hAnsi="Arial" w:cs="Arial"/>
+          </w:rPr>
+          <w:t>https://www.quandl.com/WORLDBANK/SLE_SH_STA_ACSN-Sierra-Leone-Improved-sanitation-facilities-of-population-with-access</w:t>
+        </w:r>
+      </w:hyperlink>
+      <w:r>
+        <w:rPr>
+          <w:rFonts w:ascii="Arial" w:hAnsi="Arial" w:cs="Arial"/>
+          <w:color w:val="000000"/>
+        </w:rPr>
+        <w:t>)</w:t>
+      </w:r>
+    </w:p>
+    <w:p>
+      <w:pPr>
+        <w:rPr>
+          <w:rFonts w:ascii="Arial" w:hAnsi="Arial" w:cs="Arial"/>
+          <w:color w:val="000000"/>
+        </w:rPr>
+      </w:pPr>
       <w:bookmarkStart w:id="0" w:name="_GoBack"/>
       <w:bookmarkEnd w:id="0"/>
     </w:p>
+    <w:p>
+      <w:pPr>
+        <w:rPr>
+          <w:rFonts w:ascii="Arial" w:hAnsi="Arial" w:cs="Arial"/>
+          <w:color w:val="000000"/>
+        </w:rPr>
+      </w:pPr>
+    </w:p>
+    <w:p>
+      <w:pPr>
+        <w:rPr>
+          <w:rFonts w:ascii="Arial" w:hAnsi="Arial" w:cs="Arial"/>
+          <w:color w:val="000000"/>
+        </w:rPr>
+      </w:pPr>
+      <w:r>
+        <w:rPr>
+          <w:rFonts w:ascii="Arial" w:hAnsi="Arial" w:cs="Arial"/>
+          <w:noProof/>
+          <w:color w:val="000000"/>
+        </w:rPr>
+        <w:drawing>
+          <wp:inline distT="0" distB="0" distL="0" distR="0" wp14:anchorId="0E44F5BE" wp14:editId="70230F6E">
+            <wp:extent cx="5486400" cy="5486400"/>
+            <wp:effectExtent l="0" t="0" r="0" b="0"/>
+            <wp:docPr id="2" name="Picture 1"/>
+            <wp:cNvGraphicFramePr>
+              <a:graphicFrameLocks xmlns:a="http://schemas.openxmlformats.org/drawingml/2006/main" noChangeAspect="1"/>
+            </wp:cNvGraphicFramePr>
+            <a:graphic xmlns:a="http://schemas.openxmlformats.org/drawingml/2006/main">
+              <a:graphicData uri="http://schemas.openxmlformats.org/drawingml/2006/picture">
+                <pic:pic xmlns:pic="http://schemas.openxmlformats.org/drawingml/2006/picture">
+                  <pic:nvPicPr>
+                    <pic:cNvPr id="0" name="Picture 1"/>
+                    <pic:cNvPicPr>
+                      <a:picLocks noChangeAspect="1" noChangeArrowheads="1"/>
+                    </pic:cNvPicPr>
+                  </pic:nvPicPr>
+                  <pic:blipFill>
+                    <a:blip r:embed="rId9">
+                      <a:extLst>
+                        <a:ext uri="{28A0092B-C50C-407E-A947-70E740481C1C}">
+                          <a14:useLocalDpi xmlns:a14="http://schemas.microsoft.com/office/drawing/2010/main" val="0"/>
+                        </a:ext>
+                      </a:extLst>
+                    </a:blip>
+                    <a:srcRect/>
+                    <a:stretch>
+                      <a:fillRect/>
+                    </a:stretch>
+                  </pic:blipFill>
+                  <pic:spPr bwMode="auto">
+                    <a:xfrm>
+                      <a:off x="0" y="0"/>
+                      <a:ext cx="5486400" cy="5486400"/>
+                    </a:xfrm>
+                    <a:prstGeom prst="rect">
+                      <a:avLst/>
+                    </a:prstGeom>
+                    <a:noFill/>
+                    <a:ln>
+                      <a:noFill/>
+                    </a:ln>
+                  </pic:spPr>
+                </pic:pic>
+              </a:graphicData>
+            </a:graphic>
+          </wp:inline>
+        </w:drawing>
+      </w:r>
+    </w:p>
+    <w:p>
+      <w:pPr>
+        <w:rPr>
+          <w:rFonts w:ascii="Arial" w:hAnsi="Arial" w:cs="Arial"/>
+          <w:color w:val="000000"/>
+        </w:rPr>
+      </w:pPr>
+    </w:p>
+    <w:p>
+      <w:pPr>
+        <w:rPr>
+          <w:rFonts w:ascii="Arial" w:hAnsi="Arial" w:cs="Arial"/>
+          <w:color w:val="000000"/>
+        </w:rPr>
+      </w:pPr>
+    </w:p>
+    <w:p>
+      <w:pPr>
+        <w:rPr>
+          <w:rFonts w:ascii="Arial" w:hAnsi="Arial" w:cs="Arial"/>
+          <w:color w:val="000000"/>
+        </w:rPr>
+      </w:pPr>
+      <w:r>
+        <w:rPr>
+          <w:rFonts w:ascii="Arial" w:hAnsi="Arial" w:cs="Arial"/>
+          <w:color w:val="000000"/>
+        </w:rPr>
+        <w:t>Plot:  Access to improved water sources over time (1991 – 2012):  (</w:t>
+      </w:r>
+      <w:hyperlink r:id="rId10" w:history="1">
+        <w:r>
+          <w:rPr>
+            <w:rStyle w:val="Hyperlink"/>
+            <w:rFonts w:ascii="Arial" w:hAnsi="Arial" w:cs="Arial"/>
+          </w:rPr>
+          <w:t>https://www.quandl.com/WORLDBANK/SLE_SH_H2O_SAFE_ZS-Sierra-Leone-Improved-water-source-of-population-with-access</w:t>
+        </w:r>
+      </w:hyperlink>
+      <w:r>
+        <w:rPr>
+          <w:rFonts w:ascii="Arial" w:hAnsi="Arial" w:cs="Arial"/>
+          <w:color w:val="000000"/>
+        </w:rPr>
+        <w:t>)</w:t>
+      </w:r>
+    </w:p>
+    <w:p>
+      <w:pPr>
+        <w:rPr>
+          <w:rFonts w:ascii="Arial" w:hAnsi="Arial" w:cs="Arial"/>
+          <w:color w:val="000000"/>
+        </w:rPr>
+      </w:pPr>
+    </w:p>
+    <w:p>
+      <w:pPr>
+        <w:rPr>
+          <w:rFonts w:ascii="Arial" w:hAnsi="Arial" w:cs="Arial"/>
+          <w:color w:val="000000"/>
+        </w:rPr>
+      </w:pPr>
+    </w:p>
+    <w:p>
+      <w:pPr>
+        <w:rPr>
+          <w:rFonts w:ascii="Arial" w:hAnsi="Arial" w:cs="Arial"/>
+          <w:color w:val="000000"/>
+        </w:rPr>
+      </w:pPr>
+      <w:r>
+        <w:rPr>
+          <w:rFonts w:ascii="Arial" w:hAnsi="Arial" w:cs="Arial"/>
+          <w:noProof/>
+          <w:color w:val="000000"/>
+        </w:rPr>
+        <w:drawing>
+          <wp:inline distT="0" distB="0" distL="0" distR="0" wp14:anchorId="52647031" wp14:editId="67211FD1">
+            <wp:extent cx="5486400" cy="4816113"/>
+            <wp:effectExtent l="0" t="0" r="0" b="10160"/>
+            <wp:docPr id="3" name="Picture 2"/>
+            <wp:cNvGraphicFramePr>
+              <a:graphicFrameLocks xmlns:a="http://schemas.openxmlformats.org/drawingml/2006/main" noChangeAspect="1"/>
+            </wp:cNvGraphicFramePr>
+            <a:graphic xmlns:a="http://schemas.openxmlformats.org/drawingml/2006/main">
+              <a:graphicData uri="http://schemas.openxmlformats.org/drawingml/2006/picture">
+                <pic:pic xmlns:pic="http://schemas.openxmlformats.org/drawingml/2006/picture">
+                  <pic:nvPicPr>
+                    <pic:cNvPr id="0" name="Picture 2"/>
+                    <pic:cNvPicPr>
+                      <a:picLocks noChangeAspect="1" noChangeArrowheads="1"/>
+                    </pic:cNvPicPr>
+                  </pic:nvPicPr>
+                  <pic:blipFill>
+                    <a:blip r:embed="rId11">
+                      <a:extLst>
+                        <a:ext uri="{28A0092B-C50C-407E-A947-70E740481C1C}">
+                          <a14:useLocalDpi xmlns:a14="http://schemas.microsoft.com/office/drawing/2010/main" val="0"/>
+                        </a:ext>
+                      </a:extLst>
+                    </a:blip>
+                    <a:srcRect/>
+                    <a:stretch>
+                      <a:fillRect/>
+                    </a:stretch>
+                  </pic:blipFill>
+                  <pic:spPr bwMode="auto">
+                    <a:xfrm>
+                      <a:off x="0" y="0"/>
+                      <a:ext cx="5486400" cy="4816113"/>
+                    </a:xfrm>
+                    <a:prstGeom prst="rect">
+                      <a:avLst/>
+                    </a:prstGeom>
+                    <a:noFill/>
+                    <a:ln>
+                      <a:noFill/>
+                    </a:ln>
+                  </pic:spPr>
+                </pic:pic>
+              </a:graphicData>
+            </a:graphic>
+          </wp:inline>
+        </w:drawing>
+      </w:r>
+    </w:p>
+    <w:p>
+      <w:pPr>
+        <w:rPr>
+          <w:rFonts w:ascii="Arial" w:hAnsi="Arial" w:cs="Arial"/>
+          <w:color w:val="000000"/>
+        </w:rPr>
+      </w:pPr>
+    </w:p>
+    <w:p>
+      <w:pPr>
+        <w:rPr>
+          <w:rFonts w:ascii="Arial" w:hAnsi="Arial" w:cs="Arial"/>
+          <w:color w:val="000000"/>
+        </w:rPr>
+      </w:pPr>
+    </w:p>
+    <w:p>
+      <w:pPr>
+        <w:rPr>
+          <w:rFonts w:ascii="Arial" w:hAnsi="Arial" w:cs="Arial"/>
+          <w:color w:val="000000"/>
+        </w:rPr>
+      </w:pPr>
+    </w:p>
+    <w:p>
+      <w:pPr>
+        <w:rPr>
+          <w:rFonts w:ascii="Arial" w:hAnsi="Arial" w:cs="Arial"/>
+          <w:color w:val="000000"/>
+        </w:rPr>
+      </w:pPr>
+    </w:p>
+    <w:p>
+      <w:pPr>
+        <w:rPr>
+          <w:rFonts w:ascii="Arial" w:hAnsi="Arial" w:cs="Arial"/>
+          <w:color w:val="000000"/>
+        </w:rPr>
+      </w:pPr>
+    </w:p>
+    <w:p>
+      <w:pPr>
+        <w:rPr>
+          <w:rFonts w:ascii="Arial" w:hAnsi="Arial" w:cs="Arial"/>
+          <w:color w:val="000000"/>
+        </w:rPr>
+      </w:pPr>
+    </w:p>
+    <w:p>
+      <w:pPr>
+        <w:rPr>
+          <w:rFonts w:ascii="Arial" w:hAnsi="Arial" w:cs="Arial"/>
+          <w:color w:val="000000"/>
+        </w:rPr>
+      </w:pPr>
+      <w:r>
+        <w:rPr>
+          <w:rFonts w:ascii="Arial" w:hAnsi="Arial" w:cs="Arial"/>
+          <w:color w:val="000000"/>
+        </w:rPr>
+        <w:t>Enrollment in lower secondary education over time in Sierra Leone (2001-2012) (</w:t>
+      </w:r>
+      <w:hyperlink r:id="rId12" w:history="1">
+        <w:r>
+          <w:rPr>
+            <w:rStyle w:val="Hyperlink"/>
+            <w:rFonts w:ascii="Arial" w:hAnsi="Arial" w:cs="Arial"/>
+          </w:rPr>
+          <w:t>https://www.quandl.com/UN/UIS_LOWERSECONDARYEDUCATIONENROLMENTINALLPROGRAMMES__ALLGENDERS_SLE-Lower-Secondary-education-enrolment-in-all-programmes-All-genders-Sierra-Leone</w:t>
+        </w:r>
+      </w:hyperlink>
+      <w:r>
+        <w:rPr>
+          <w:rFonts w:ascii="Arial" w:hAnsi="Arial" w:cs="Arial"/>
+          <w:color w:val="000000"/>
+        </w:rPr>
+        <w:t>)</w:t>
+      </w:r>
+    </w:p>
+    <w:p>
+      <w:pPr>
+        <w:rPr>
+          <w:rFonts w:ascii="Arial" w:hAnsi="Arial" w:cs="Arial"/>
+          <w:color w:val="000000"/>
+        </w:rPr>
+      </w:pPr>
+    </w:p>
+    <w:p/>
     <w:sectPr>
       <w:pgSz w:w="12240" w:h="15840"/>
       <w:pgMar w:top="1440" w:right="1800" w:bottom="1440" w:left="1800" w:header="720" w:footer="720" w:gutter="0"/>
@@ -746,6 +1183,44 @@
       <w:szCs w:val="20"/>
     </w:rPr>
   </w:style>
+  <w:style w:type="paragraph" w:styleId="BalloonText">
+    <w:name w:val="Balloon Text"/>
+    <w:basedOn w:val="Normal"/>
+    <w:link w:val="BalloonTextChar"/>
+    <w:uiPriority w:val="99"/>
+    <w:semiHidden/>
+    <w:unhideWhenUsed/>
+    <w:rsid w:val="00763A22"/>
+    <w:rPr>
+      <w:rFonts w:ascii="Lucida Grande" w:hAnsi="Lucida Grande" w:cs="Lucida Grande"/>
+      <w:sz w:val="18"/>
+      <w:szCs w:val="18"/>
+    </w:rPr>
+  </w:style>
+  <w:style w:type="character" w:customStyle="1" w:styleId="BalloonTextChar">
+    <w:name w:val="Balloon Text Char"/>
+    <w:basedOn w:val="DefaultParagraphFont"/>
+    <w:link w:val="BalloonText"/>
+    <w:uiPriority w:val="99"/>
+    <w:semiHidden/>
+    <w:rsid w:val="00763A22"/>
+    <w:rPr>
+      <w:rFonts w:ascii="Lucida Grande" w:hAnsi="Lucida Grande" w:cs="Lucida Grande"/>
+      <w:sz w:val="18"/>
+      <w:szCs w:val="18"/>
+    </w:rPr>
+  </w:style>
+  <w:style w:type="character" w:styleId="Hyperlink">
+    <w:name w:val="Hyperlink"/>
+    <w:basedOn w:val="DefaultParagraphFont"/>
+    <w:uiPriority w:val="99"/>
+    <w:unhideWhenUsed/>
+    <w:rsid w:val="00763A22"/>
+    <w:rPr>
+      <w:color w:val="0000FF" w:themeColor="hyperlink"/>
+      <w:u w:val="single"/>
+    </w:rPr>
+  </w:style>
 </w:styles>
 </file>
 
@@ -946,6 +1421,44 @@
       <w:rFonts w:ascii="Times" w:hAnsi="Times" w:cs="Times New Roman"/>
       <w:sz w:val="20"/>
       <w:szCs w:val="20"/>
+    </w:rPr>
+  </w:style>
+  <w:style w:type="paragraph" w:styleId="BalloonText">
+    <w:name w:val="Balloon Text"/>
+    <w:basedOn w:val="Normal"/>
+    <w:link w:val="BalloonTextChar"/>
+    <w:uiPriority w:val="99"/>
+    <w:semiHidden/>
+    <w:unhideWhenUsed/>
+    <w:rsid w:val="00763A22"/>
+    <w:rPr>
+      <w:rFonts w:ascii="Lucida Grande" w:hAnsi="Lucida Grande" w:cs="Lucida Grande"/>
+      <w:sz w:val="18"/>
+      <w:szCs w:val="18"/>
+    </w:rPr>
+  </w:style>
+  <w:style w:type="character" w:customStyle="1" w:styleId="BalloonTextChar">
+    <w:name w:val="Balloon Text Char"/>
+    <w:basedOn w:val="DefaultParagraphFont"/>
+    <w:link w:val="BalloonText"/>
+    <w:uiPriority w:val="99"/>
+    <w:semiHidden/>
+    <w:rsid w:val="00763A22"/>
+    <w:rPr>
+      <w:rFonts w:ascii="Lucida Grande" w:hAnsi="Lucida Grande" w:cs="Lucida Grande"/>
+      <w:sz w:val="18"/>
+      <w:szCs w:val="18"/>
+    </w:rPr>
+  </w:style>
+  <w:style w:type="character" w:styleId="Hyperlink">
+    <w:name w:val="Hyperlink"/>
+    <w:basedOn w:val="DefaultParagraphFont"/>
+    <w:uiPriority w:val="99"/>
+    <w:unhideWhenUsed/>
+    <w:rsid w:val="00763A22"/>
+    <w:rPr>
+      <w:color w:val="0000FF" w:themeColor="hyperlink"/>
+      <w:u w:val="single"/>
     </w:rPr>
   </w:style>
 </w:styles>

</xml_diff>